<commit_message>
update module 5 and capstone
</commit_message>
<xml_diff>
--- a/output/documents/tbl_m4.docx
+++ b/output/documents/tbl_m4.docx
@@ -50,7 +50,7 @@
           <w:sz w:val="24"/>
           <w:color w:val="333333"/>
         </w:rPr>
-        <w:t xml:space="preserve">Risk model for Heart Failure</w:t>
+        <w:t xml:space="preserve">Modelo de Risco para Insuficiência Cardíaca</w:t>
       </w:r>
     </w:p>
     <w:p>
@@ -66,7 +66,7 @@
           <w:sz w:val="20"/>
           <w:color w:val="333333"/>
         </w:rPr>
-        <w:t xml:space="default">By Age and Sex</w:t>
+        <w:t xml:space="default">Por Idade e Sexo</w:t>
       </w:r>
     </w:p>
     <w:tbl xmlns:w="http://schemas.openxmlformats.org/wordprocessingml/2006/main" xmlns:wp="http://schemas.openxmlformats.org/drawingml/2006/wordprocessingDrawing" xmlns:r="http://schemas.openxmlformats.org/officeDocument/2006/relationships" xmlns:w14="http://schemas.microsoft.com/office/word/2010/wordml">
@@ -106,7 +106,7 @@
                 <w:rFonts w:ascii="Calibri" w:hAnsi="Calibri"/>
                 <w:sz w:val="20"/>
               </w:rPr>
-              <w:t xml:space="default">Predictor</w:t>
+              <w:t xml:space="default">Preditor</w:t>
             </w:r>
           </w:p>
         </w:tc>
@@ -129,7 +129,7 @@
                 <w:rFonts w:ascii="Calibri" w:hAnsi="Calibri"/>
                 <w:sz w:val="20"/>
               </w:rPr>
-              <w:t xml:space="default">Odds Ratio</w:t>
+              <w:t xml:space="default">Razão de Probabilidades</w:t>
             </w:r>
           </w:p>
         </w:tc>
@@ -152,7 +152,7 @@
                 <w:rFonts w:ascii="Calibri" w:hAnsi="Calibri"/>
                 <w:sz w:val="20"/>
               </w:rPr>
-              <w:t xml:space="default">p Value</w:t>
+              <w:t xml:space="default">Valor p</w:t>
             </w:r>
           </w:p>
         </w:tc>
@@ -175,7 +175,7 @@
                 <w:rFonts w:ascii="Calibri" w:hAnsi="Calibri"/>
                 <w:sz w:val="20"/>
               </w:rPr>
-              <w:t xml:space="default">Low CI</w:t>
+              <w:t xml:space="default">IC Inferior</w:t>
             </w:r>
           </w:p>
         </w:tc>
@@ -199,7 +199,7 @@
                 <w:rFonts w:ascii="Calibri" w:hAnsi="Calibri"/>
                 <w:sz w:val="20"/>
               </w:rPr>
-              <w:t xml:space="default">High CI</w:t>
+              <w:t xml:space="default">IC Superior</w:t>
             </w:r>
           </w:p>
         </w:tc>
@@ -597,7 +597,7 @@
                 <w:rFonts w:ascii="Calibri" w:hAnsi="Calibri"/>
                 <w:sz w:val="20"/>
               </w:rPr>
-              <w:t xml:space="preserve">Source: MlR dataset</w:t>
+              <w:t xml:space="preserve">Fonte: Conjunto de dados MlR</w:t>
             </w:r>
           </w:p>
         </w:tc>

</xml_diff>